<commit_message>
Daden voved vo dokumentot za Proekt 2
</commit_message>
<xml_diff>
--- a/kesMerenje/PP proekt 2 kes.docx
+++ b/kesMerenje/PP proekt 2 kes.docx
@@ -7,7 +7,15 @@
         <w:pStyle w:val="af2"/>
       </w:pPr>
       <w:r>
-        <w:t>Проект 2: Откривање на асоцијативност на Л1-кеш на ГПУ</w:t>
+        <w:t xml:space="preserve">Проект 2: Откривање на асоцијативност </w:t>
+      </w:r>
+      <w:bookmarkStart w:id="0" w:name="_GoBack"/>
+      <w:bookmarkEnd w:id="0"/>
+      <w:r>
+        <w:t>на Л1-кеш на ГПУ</w:t>
+      </w:r>
+      <w:r>
+        <w:t xml:space="preserve"> со архитектура Ферми</w:t>
       </w:r>
     </w:p>
     <w:p>
@@ -223,11 +231,9 @@
       <w:pPr>
         <w:pStyle w:val="Abstract"/>
       </w:pPr>
-      <w:proofErr w:type="spellStart"/>
-      <w:r>
-        <w:t>Keywords</w:t>
-      </w:r>
-      <w:proofErr w:type="spellEnd"/>
+      <w:r>
+        <w:t>Клучни зборови</w:t>
+      </w:r>
     </w:p>
     <w:p>
       <w:pPr>
@@ -246,9 +252,103 @@
       </w:r>
     </w:p>
     <w:p>
-      <w:bookmarkStart w:id="0" w:name="_GoBack"/>
-      <w:bookmarkEnd w:id="0"/>
+      <w:r>
+        <w:t>Кај компјутерските системи од поново време наменети за брза обработка на податоци</w:t>
+      </w:r>
+      <w:r>
+        <w:t xml:space="preserve"> меморијата е тесно грло – процесорот може да обработува податоци многу побрзо отколку </w:t>
+      </w:r>
+      <w:r>
+        <w:t>што</w:t>
+      </w:r>
+      <w:r>
+        <w:rPr>
+          <w:lang w:val="en-US"/>
+        </w:rPr>
+        <w:t xml:space="preserve"> </w:t>
+      </w:r>
+      <w:r>
+        <w:t xml:space="preserve">меморијата го опслужува. Истиот проблем се </w:t>
+      </w:r>
+      <w:r>
+        <w:t xml:space="preserve">јавува и кај ГПУ. Јасно, тоа се постигнува со намалување на трансферите на податоци од меморијата до процесорот. Ако имаме податоци кои се користат повеќе пати, тогаш тие би ги користеле додека се наоѓаат во процесорот. Сепак, меморијата врз која </w:t>
+      </w:r>
+      <w:proofErr w:type="spellStart"/>
+      <w:r>
+        <w:t>прцесорот</w:t>
+      </w:r>
+      <w:proofErr w:type="spellEnd"/>
+      <w:r>
+        <w:t xml:space="preserve"> работи директно, односно регистрите, е многу ограничена и </w:t>
+      </w:r>
+      <w:r>
+        <w:lastRenderedPageBreak/>
+        <w:t xml:space="preserve">се мери во </w:t>
+      </w:r>
+      <w:proofErr w:type="spellStart"/>
+      <w:r>
+        <w:t>бајти</w:t>
+      </w:r>
+      <w:proofErr w:type="spellEnd"/>
+      <w:r>
+        <w:t xml:space="preserve">. Заради тоа изградена е мемориска хиерархија каде блиску до процесорот ставаме мали и брзи мемории, а подалеку ставаме поголеми но и побавни мемории. Конкретно кај архитектурата </w:t>
+      </w:r>
+      <w:r>
+        <w:rPr>
+          <w:i/>
+          <w:lang w:val="en-US"/>
+        </w:rPr>
+        <w:t>Fermi</w:t>
+      </w:r>
+      <w:r>
+        <w:rPr>
+          <w:i/>
+          <w:lang w:val="en-US"/>
+        </w:rPr>
+        <w:t xml:space="preserve"> </w:t>
+      </w:r>
+      <w:r>
+        <w:rPr>
+          <w:lang w:val="en-US"/>
+        </w:rPr>
+        <w:t>(</w:t>
+      </w:r>
+      <w:r>
+        <w:t>Ферма</w:t>
+      </w:r>
+      <w:r>
+        <w:rPr>
+          <w:lang w:val="en-US"/>
+        </w:rPr>
+        <w:t>)</w:t>
+      </w:r>
+      <w:r>
+        <w:t xml:space="preserve"> помеѓу графичкиот процесор имаме две нивоа на кеш. Првото ниво, Л1 се наоѓа на самиот </w:t>
+      </w:r>
+      <w:proofErr w:type="spellStart"/>
+      <w:r>
+        <w:t>мултипроцесор</w:t>
+      </w:r>
+      <w:proofErr w:type="spellEnd"/>
+      <w:r>
+        <w:t xml:space="preserve">, додека второто ниво е заедничко за повеќе </w:t>
+      </w:r>
+      <w:proofErr w:type="spellStart"/>
+      <w:r>
+        <w:t>мултипроцесори</w:t>
+      </w:r>
+      <w:proofErr w:type="spellEnd"/>
+      <w:r>
+        <w:t>.</w:t>
+      </w:r>
+      <w:r>
+        <w:t xml:space="preserve"> </w:t>
+      </w:r>
+      <w:r>
+        <w:t>Кешовите можат да бидат од неколку пати па се до стотици пати побрзи од главната меморија. Заради ваквите добивки на перформанси тие се честа тема на истражување од областа компјутерски архитектури.</w:t>
+      </w:r>
     </w:p>
+    <w:p/>
     <w:sectPr>
       <w:headerReference w:type="even" r:id="rId8"/>
       <w:headerReference w:type="default" r:id="rId9"/>

</xml_diff>

<commit_message>
Progres na tehnickiot izvestaj za Proekt 2
</commit_message>
<xml_diff>
--- a/kesMerenje/PP proekt 2 kes.docx
+++ b/kesMerenje/PP proekt 2 kes.docx
@@ -7,12 +7,7 @@
         <w:pStyle w:val="af2"/>
       </w:pPr>
       <w:r>
-        <w:t xml:space="preserve">Проект 2: Откривање на асоцијативност </w:t>
-      </w:r>
-      <w:bookmarkStart w:id="0" w:name="_GoBack"/>
-      <w:bookmarkEnd w:id="0"/>
-      <w:r>
-        <w:t>на Л1-кеш на ГПУ</w:t>
+        <w:t>Проект 2: Откривање на асоцијативност на Л1-кеш на ГПУ</w:t>
       </w:r>
       <w:r>
         <w:t xml:space="preserve"> со архитектура Ферми</w:t>
@@ -31,15 +26,7 @@
         <w:pStyle w:val="Address"/>
       </w:pPr>
       <w:r>
-        <w:t xml:space="preserve">Универзитет </w:t>
-      </w:r>
-      <w:proofErr w:type="spellStart"/>
-      <w:r>
-        <w:t>Св.Кирил</w:t>
-      </w:r>
-      <w:proofErr w:type="spellEnd"/>
-      <w:r>
-        <w:t xml:space="preserve"> и Методиј</w:t>
+        <w:t>Универзитет Св.Кирил и Методиј</w:t>
       </w:r>
     </w:p>
     <w:p>
@@ -196,15 +183,7 @@
         </w:rPr>
       </w:pPr>
       <w:r>
-        <w:t xml:space="preserve">Во вториов проект користиме метод кој се состои од еден </w:t>
-      </w:r>
-      <w:proofErr w:type="spellStart"/>
-      <w:r>
-        <w:t>микробенчмарк</w:t>
-      </w:r>
-      <w:proofErr w:type="spellEnd"/>
-      <w:r>
-        <w:t xml:space="preserve"> и од анализа на измерените податоци</w:t>
+        <w:t>Во вториов проект користиме метод кој се состои од еден микробенчмарк и од анализа на измерените податоци</w:t>
       </w:r>
       <w:r>
         <w:rPr>
@@ -216,15 +195,7 @@
         <w:t xml:space="preserve"> </w:t>
       </w:r>
       <w:r>
-        <w:t xml:space="preserve">за да откриеме карактеристики на мемориски кеш како големина на кеш, големина на </w:t>
-      </w:r>
-      <w:proofErr w:type="spellStart"/>
-      <w:r>
-        <w:t>кеш-линија</w:t>
-      </w:r>
-      <w:proofErr w:type="spellEnd"/>
-      <w:r>
-        <w:t>, број на множества (комплети) и асоцијативност (број на линии во множество). Јавните податоци од производителот ги опишуваат само првите два параметри (вкупна големина и големина на линија).</w:t>
+        <w:t>за да откриеме карактеристики на мемориски кеш како големина на кеш, големина на кеш-линија, број на множества (комплети) и асоцијативност (број на линии во множество). Јавните податоци од производителот ги опишуваат само првите два параметри (вкупна големина и големина на линија).</w:t>
       </w:r>
     </w:p>
     <w:p>
@@ -271,27 +242,11 @@
         <w:t xml:space="preserve">меморијата го опслужува. Истиот проблем се </w:t>
       </w:r>
       <w:r>
-        <w:t xml:space="preserve">јавува и кај ГПУ. Јасно, тоа се постигнува со намалување на трансферите на податоци од меморијата до процесорот. Ако имаме податоци кои се користат повеќе пати, тогаш тие би ги користеле додека се наоѓаат во процесорот. Сепак, меморијата врз која </w:t>
-      </w:r>
-      <w:proofErr w:type="spellStart"/>
-      <w:r>
-        <w:t>прцесорот</w:t>
-      </w:r>
-      <w:proofErr w:type="spellEnd"/>
-      <w:r>
-        <w:t xml:space="preserve"> работи директно, односно регистрите, е многу ограничена и </w:t>
+        <w:t xml:space="preserve">јавува и кај ГПУ. Јасно, тоа се постигнува со намалување на трансферите на податоци од меморијата до процесорот. Ако имаме податоци кои се користат повеќе пати, тогаш тие би ги користеле додека се наоѓаат во процесорот. Сепак, меморијата врз која прцесорот работи директно, односно регистрите, е многу ограничена и се мери во бајти. Заради тоа изградена е мемориска хиерархија каде блиску до </w:t>
       </w:r>
       <w:r>
         <w:lastRenderedPageBreak/>
-        <w:t xml:space="preserve">се мери во </w:t>
-      </w:r>
-      <w:proofErr w:type="spellStart"/>
-      <w:r>
-        <w:t>бајти</w:t>
-      </w:r>
-      <w:proofErr w:type="spellEnd"/>
-      <w:r>
-        <w:t xml:space="preserve">. Заради тоа изградена е мемориска хиерархија каде блиску до процесорот ставаме мали и брзи мемории, а подалеку ставаме поголеми но и побавни мемории. Конкретно кај архитектурата </w:t>
+        <w:t xml:space="preserve">процесорот ставаме мали и брзи мемории, а подалеку ставаме поголеми но и побавни мемории. Конкретно кај архитектурата </w:t>
       </w:r>
       <w:r>
         <w:rPr>
@@ -323,32 +278,396 @@
         <w:t>)</w:t>
       </w:r>
       <w:r>
-        <w:t xml:space="preserve"> помеѓу графичкиот процесор имаме две нивоа на кеш. Првото ниво, Л1 се наоѓа на самиот </w:t>
-      </w:r>
-      <w:proofErr w:type="spellStart"/>
-      <w:r>
-        <w:t>мултипроцесор</w:t>
-      </w:r>
-      <w:proofErr w:type="spellEnd"/>
-      <w:r>
-        <w:t xml:space="preserve">, додека второто ниво е заедничко за повеќе </w:t>
-      </w:r>
-      <w:proofErr w:type="spellStart"/>
-      <w:r>
-        <w:t>мултипроцесори</w:t>
-      </w:r>
-      <w:proofErr w:type="spellEnd"/>
-      <w:r>
+        <w:t xml:space="preserve"> помеѓу графичкиот процесор имаме две нивоа на кеш. Првото ниво, Л1 се наоѓа на самиот мултипроцесор, додека второто ниво е заедничко за повеќе мултипроцесори.</w:t>
+      </w:r>
+      <w:r>
+        <w:t xml:space="preserve"> </w:t>
+      </w:r>
+      <w:r>
+        <w:t>Кешовите можат да бидат од неколку пати па се до стотици пати побрзи од главната меморија. Заради ваквите добивки на перформанси тие се честа тема на истражување од областа компјутерски архитектури.</w:t>
+      </w:r>
+    </w:p>
+    <w:p>
+      <w:pPr>
+        <w:pStyle w:val="1"/>
+      </w:pPr>
+      <w:r>
+        <w:t>Архитектура</w:t>
+      </w:r>
+    </w:p>
+    <w:p>
+      <w:r>
+        <w:t>Прво на кратко ќе ја опишеме архитектурата на модерните графички од Енвидија.</w:t>
+      </w:r>
+    </w:p>
+    <w:p>
+      <w:r>
+        <w:t>Од логичка гледна точна, една паралелна програма рутина се вика и јадро (</w:t>
+      </w:r>
+      <w:r>
+        <w:rPr>
+          <w:i/>
+          <w:lang w:val="en-US"/>
+        </w:rPr>
+        <w:t>kernel</w:t>
+      </w:r>
+      <w:r>
+        <w:t>). Едно јадро содржи инстукции и при повик се назначува големина на мрежа од блокови и големина на блок со нишки. Различни блокови може да се извршуваат на разчини мултипроцесори (може и на ист) по неопределен редослед. Еден блок се извршува на ист мултипроцесор.</w:t>
+      </w:r>
+    </w:p>
+    <w:p>
+      <w:r>
+        <w:t>Сега, еден блок може да има најмногу 1024 нишки, а еден мултипроцесор има релативно мал број на т.н. КУДА-јадра. Има 8 на архитектура Тесла (верзии 1.0 до 1.3), 32 на Ферми итн. Тоа значи тие 1024 нишки не можат одеднаш сите да се извршат паралелно, туку има некакво распоредување.</w:t>
+      </w:r>
+      <w:r>
+        <w:t xml:space="preserve"> Има уште една поделба на блокот по ворпови каде еден ворп содржи 32 последователни нишки. Еден ворп е најмала извршувачка </w:t>
+      </w:r>
+      <w:r>
+        <w:t>единица</w:t>
+      </w:r>
+      <w:r>
+        <w:t xml:space="preserve"> и нишките во еден ворп </w:t>
+      </w:r>
+      <w:r>
+        <w:rPr>
+          <w:b/>
+        </w:rPr>
+        <w:t>во еден момент</w:t>
+      </w:r>
+      <w:r>
+        <w:t xml:space="preserve"> извршуваат </w:t>
+      </w:r>
+      <w:r>
+        <w:rPr>
+          <w:b/>
+        </w:rPr>
+        <w:t>иста</w:t>
+      </w:r>
+      <w:r>
+        <w:rPr>
+          <w:b/>
+        </w:rPr>
+        <w:t xml:space="preserve"> инструкција.</w:t>
+      </w:r>
+      <w:r>
+        <w:t xml:space="preserve"> Кога една инструкција од ворп ќе дојде на ред</w:t>
+      </w:r>
+      <w:r>
+        <w:rPr>
+          <w:lang w:val="en-US"/>
+        </w:rPr>
+        <w:t>,</w:t>
+      </w:r>
+      <w:r>
+        <w:t xml:space="preserve"> распоредувачот го назначува тој ворп над функциските единици (КУДА-јадра) во онолку циклуси колку што е потребно. Пример ако имаме 8 јадра</w:t>
+      </w:r>
+      <w:r>
+        <w:rPr>
+          <w:lang w:val="en-US"/>
+        </w:rPr>
+        <w:t>,</w:t>
+      </w:r>
+      <w:r>
+        <w:t xml:space="preserve"> ворпот ќе биде целосно </w:t>
+      </w:r>
+      <w:r>
+        <w:rPr>
+          <w:b/>
+        </w:rPr>
+        <w:t>издаден</w:t>
+      </w:r>
+      <w:r>
+        <w:t xml:space="preserve"> за 4 такт циклуси.</w:t>
+      </w:r>
+    </w:p>
+    <w:p>
+      <w:r>
+        <w:t>Кога ќе дојде инструкција за мемориски трансфер до или од глобалната меморија, ворпот се</w:t>
+      </w:r>
+      <w:r>
+        <w:rPr>
+          <w:lang w:val="en-US"/>
+        </w:rPr>
+        <w:t xml:space="preserve"> </w:t>
+      </w:r>
+      <w:r>
+        <w:t>не</w:t>
+      </w:r>
+      <w:r>
+        <w:t xml:space="preserve"> назначува на КУДА-јадрата туку на слична низа од јадра (функциски единици) за </w:t>
+      </w:r>
+      <w:r>
+        <w:t>мемориски</w:t>
+      </w:r>
+      <w:r>
+        <w:t xml:space="preserve"> транс</w:t>
+      </w:r>
+      <w:r>
+        <w:t>фери. Барањата до секоја единица</w:t>
+      </w:r>
+      <w:r>
+        <w:t xml:space="preserve"> се збор што нишката го бара и тој може да биде 1, 2, 4, 8 или 16 </w:t>
+      </w:r>
+      <w:r>
+        <w:rPr>
+          <w:b/>
+        </w:rPr>
+        <w:t>бајтен</w:t>
+      </w:r>
+      <w:r>
+        <w:t xml:space="preserve"> збор. Потоа сите</w:t>
+      </w:r>
+      <w:r>
+        <w:t xml:space="preserve"> тие барања</w:t>
+      </w:r>
+      <w:r>
+        <w:t>,</w:t>
+      </w:r>
+      <w:r>
+        <w:t xml:space="preserve"> ако е можно (ако се последивателни и соодветно порамнети)</w:t>
+      </w:r>
+      <w:r>
+        <w:t>,</w:t>
+      </w:r>
+      <w:r>
+        <w:t xml:space="preserve"> се спојуваат во една </w:t>
+      </w:r>
+      <w:r>
+        <w:rPr>
+          <w:b/>
+        </w:rPr>
+        <w:t>голема 128-бајтна мемориска трансакција</w:t>
+      </w:r>
+      <w:r>
+        <w:t xml:space="preserve"> кај Ферми. Таа трансакција се проследува до кешот, а ако не се најде линијата се проследува до меморискиот контролер кој треба да ги собере тие 128 бајти во онолку такт циклуси колку што е потребно (тоа зависи од фреквензијата на меморијата и од ширината на нејзината магистрала).</w:t>
+      </w:r>
+    </w:p>
+    <w:p>
+      <w:pPr>
+        <w:rPr>
+          <w:lang w:val="en-US"/>
+        </w:rPr>
+      </w:pPr>
+      <w:r>
+        <w:t>Дека мемориската хиерархија е многу осетлива работа ни кажува тоа што алгоритмите за пристапување на меморијата кај неколкуте современи архитектури, од Тесла па наваму, се разликуваат  кај сите архитектури помалку или повеќе. Кај првата арх., Тесла</w:t>
+      </w:r>
+      <w:r>
+        <w:t xml:space="preserve"> верзија 1.0 и 1.1</w:t>
+      </w:r>
+      <w:r>
+        <w:t>, нема кеш, има спојување</w:t>
+      </w:r>
+      <w:r>
+        <w:t xml:space="preserve"> на барање во поголеми трансакции но не е воопшто паментно. Трансакциите се со големина од 32 и 64 бајти. Кај верзија 1.2 и 1.3 има попаетно спојување во трансакции и постојат 128 бајтни, 64 бајтни и 32 бајтни трансакции. Кај Ферми</w:t>
+      </w:r>
+      <w:r>
+        <w:t xml:space="preserve"> (тоа е верзија 2.0 и 2.1)</w:t>
+      </w:r>
+      <w:r>
+        <w:t xml:space="preserve"> пак веќе имаме кеш и тоа две нивоа. Трансакциите што носат меморија во Л1 се 128 бајти, а кај Л2 се 32 бајтни. Кај поновите има уште некои помали разлики. За подетален опис најдобро е да се види официјаното упатство (</w:t>
+      </w:r>
+      <w:r>
+        <w:rPr>
+          <w:i/>
+          <w:lang w:val="en-US"/>
+        </w:rPr>
+        <w:t>CUDA Programming Guide</w:t>
+      </w:r>
+      <w:r>
+        <w:rPr>
+          <w:lang w:val="en-US"/>
+        </w:rPr>
+        <w:t xml:space="preserve">, </w:t>
+      </w:r>
+      <w:r>
+        <w:t xml:space="preserve">глава 4, глава 5 и додаток </w:t>
+      </w:r>
+      <w:r>
+        <w:rPr>
+          <w:i/>
+          <w:lang w:val="en-US"/>
+        </w:rPr>
+        <w:t>C</w:t>
+      </w:r>
+      <w:r>
+        <w:t>)</w:t>
+      </w:r>
+      <w:r>
+        <w:rPr>
+          <w:lang w:val="en-US"/>
+        </w:rPr>
         <w:t>.</w:t>
       </w:r>
-      <w:r>
-        <w:t xml:space="preserve"> </w:t>
-      </w:r>
-      <w:r>
-        <w:t>Кешовите можат да бидат од неколку пати па се до стотици пати побрзи од главната меморија. Заради ваквите добивки на перформанси тие се честа тема на истражување од областа компјутерски архитектури.</w:t>
-      </w:r>
-    </w:p>
-    <w:p/>
+    </w:p>
+    <w:p>
+      <w:r>
+        <w:lastRenderedPageBreak/>
+        <w:t>Л1-кешот може да се подеси да биде 16 килобакти или 48 килобакти. Ние меревме со 16 килобајти.</w:t>
+      </w:r>
+    </w:p>
+    <w:p>
+      <w:pPr>
+        <w:pStyle w:val="1"/>
+      </w:pPr>
+      <w:r>
+        <w:t>Методологија за мерење</w:t>
+      </w:r>
+    </w:p>
+    <w:p>
+      <w:r>
+        <w:t xml:space="preserve">Искоритена е </w:t>
+      </w:r>
+      <w:r>
+        <w:t>методологија опишана во труд (</w:t>
+      </w:r>
+      <w:r>
+        <w:rPr>
+          <w:lang w:val="en-US"/>
+        </w:rPr>
+        <w:t xml:space="preserve">Henry Wong, Misel-Myrto Papadopoulou, Maryam Sadooghi-Alvandi, and Andreas Moshovos, </w:t>
+      </w:r>
+      <w:r>
+        <w:rPr>
+          <w:i/>
+          <w:lang w:val="en-US"/>
+        </w:rPr>
+        <w:t>Demystifying GPU Microarchitecture through Microbenchmarking</w:t>
+      </w:r>
+      <w:r>
+        <w:t>).</w:t>
+      </w:r>
+    </w:p>
+    <w:p>
+      <w:r>
+        <w:t xml:space="preserve">Работиме само со една нишка. Изминуваме една низа од почеток до крај </w:t>
+      </w:r>
+      <w:r>
+        <w:rPr>
+          <w:b/>
+        </w:rPr>
+        <w:t>барем два пати</w:t>
+      </w:r>
+      <w:r>
+        <w:t xml:space="preserve">. При првото изминување, сите кеш-линии ќе направат по едно пормашување. При второто изминување, ако низата цела ја збира во кешот, тоа ќе биде брзо. Ако низата е </w:t>
+      </w:r>
+      <w:r>
+        <w:t xml:space="preserve">малку поголема и опфаќа </w:t>
+      </w:r>
+      <w:r>
+        <w:rPr>
+          <w:b/>
+        </w:rPr>
+        <w:t>една</w:t>
+      </w:r>
+      <w:r>
+        <w:rPr>
+          <w:b/>
+        </w:rPr>
+        <w:t xml:space="preserve"> кеш-линија повеќе</w:t>
+      </w:r>
+      <w:r>
+        <w:t>, тогаш уште при првото изминување таа последна линија ќе се преслика во првото множество на местото од првата линија и ќе ја инвалидира првата линија. Веднаш потоа одиме на првата линија, но таа е веќе инвалидирана па ќе направи промашување и ќе ја замени следната линија во првото мнжество. Кога таа заменетата е дојди на ред за читање и таа ќе направи промашување.</w:t>
+      </w:r>
+    </w:p>
+    <w:p>
+      <w:r>
+        <w:t>Значи ако низата е само малку поголема од кешот, сите линии што се пресликуваат во првото множество ќе бидат промашувања при второто изминување. Линиите што се пресликуваат во останатите множества ќе бидат погодоци. Како и да е во вкупното време ќе имаме значителен скок.</w:t>
+      </w:r>
+    </w:p>
+    <w:p>
+      <w:r>
+        <w:t>Ако низата е колку целиот кеш и зафака уште две други линии, при второт изминување ќе има промашување и во првото и во второто множество.</w:t>
+      </w:r>
+    </w:p>
+    <w:p>
+      <w:r>
+        <w:t>Ние оваа цела постапка на две изминувања ја мериме со прецизни хардверски бројачи во такт циклуси. Таа бројка ја делиме со бројот на пристапи и добиваме просечно време во циклуси по пристап т.е. добиваме циклуси по инструкција (</w:t>
+      </w:r>
+      <w:r>
+        <w:rPr>
+          <w:lang w:val="en-US"/>
+        </w:rPr>
+        <w:t>CPI</w:t>
+      </w:r>
+      <w:r>
+        <w:t>)</w:t>
+      </w:r>
+      <w:r>
+        <w:rPr>
+          <w:lang w:val="en-US"/>
+        </w:rPr>
+        <w:t xml:space="preserve">. </w:t>
+      </w:r>
+      <w:r>
+        <w:t xml:space="preserve">За големини на низата за кои таа целата влегува во кешто ЦПИ ќе биде исто и ќе биде најмало. Веднаш кога низата ќе порасне една линија плус, за тие големини за кои зафаќа само една линија плус одеднаш ЦПИ ќе рипне. Кога почне да зафаќа две линии плус ЦПИ пак ќе </w:t>
+      </w:r>
+      <w:r>
+        <w:t>рипне. Сега важи:</w:t>
+      </w:r>
+    </w:p>
+    <w:p>
+      <w:pPr>
+        <w:pStyle w:val="af5"/>
+        <w:numPr>
+          <w:ilvl w:val="0"/>
+          <w:numId w:val="11"/>
+        </w:numPr>
+      </w:pPr>
+      <w:r>
+        <w:t>Крајната точка на големина без скок ја означува големината на кешот.</w:t>
+      </w:r>
+    </w:p>
+    <w:p>
+      <w:pPr>
+        <w:pStyle w:val="af5"/>
+        <w:numPr>
+          <w:ilvl w:val="0"/>
+          <w:numId w:val="11"/>
+        </w:numPr>
+      </w:pPr>
+      <w:r>
+        <w:t>Разликата на големини на низа од еден скок до друг скок е големина на кеш-линија.</w:t>
+      </w:r>
+    </w:p>
+    <w:p>
+      <w:pPr>
+        <w:pStyle w:val="af5"/>
+        <w:numPr>
+          <w:ilvl w:val="0"/>
+          <w:numId w:val="11"/>
+        </w:numPr>
+      </w:pPr>
+      <w:r>
+        <w:t>Бројот на скокови на ЦПИ е бројот на множества</w:t>
+      </w:r>
+      <w:r>
+        <w:t>.</w:t>
+      </w:r>
+    </w:p>
+    <w:p>
+      <w:pPr>
+        <w:pStyle w:val="af5"/>
+        <w:numPr>
+          <w:ilvl w:val="0"/>
+          <w:numId w:val="11"/>
+        </w:numPr>
+      </w:pPr>
+      <w:r>
+        <w:t>Асоцијативноста се добива ако големината на кешот ја поделме со големината на линија и бројот на множества.</w:t>
+      </w:r>
+    </w:p>
+    <w:p>
+      <w:pPr>
+        <w:pStyle w:val="1"/>
+      </w:pPr>
+      <w:r>
+        <w:t>Резултати</w:t>
+      </w:r>
+    </w:p>
+    <w:p>
+      <w:bookmarkStart w:id="0" w:name="_GoBack"/>
+      <w:bookmarkEnd w:id="0"/>
+    </w:p>
     <w:sectPr>
       <w:headerReference w:type="even" r:id="rId8"/>
       <w:headerReference w:type="default" r:id="rId9"/>
@@ -630,6 +949,92 @@
     <w:numStyleLink w:val="StyleNumbered"/>
   </w:abstractNum>
   <w:abstractNum w:abstractNumId="2">
+    <w:nsid w:val="267E6470"/>
+    <w:multiLevelType w:val="hybridMultilevel"/>
+    <w:tmpl w:val="BCC45622"/>
+    <w:lvl w:ilvl="0" w:tplc="042F000F">
+      <w:start w:val="1"/>
+      <w:numFmt w:val="decimal"/>
+      <w:lvlText w:val="%1."/>
+      <w:lvlJc w:val="left"/>
+      <w:pPr>
+        <w:ind w:left="720" w:hanging="360"/>
+      </w:pPr>
+    </w:lvl>
+    <w:lvl w:ilvl="1" w:tplc="042F0019" w:tentative="1">
+      <w:start w:val="1"/>
+      <w:numFmt w:val="lowerLetter"/>
+      <w:lvlText w:val="%2."/>
+      <w:lvlJc w:val="left"/>
+      <w:pPr>
+        <w:ind w:left="1440" w:hanging="360"/>
+      </w:pPr>
+    </w:lvl>
+    <w:lvl w:ilvl="2" w:tplc="042F001B" w:tentative="1">
+      <w:start w:val="1"/>
+      <w:numFmt w:val="lowerRoman"/>
+      <w:lvlText w:val="%3."/>
+      <w:lvlJc w:val="right"/>
+      <w:pPr>
+        <w:ind w:left="2160" w:hanging="180"/>
+      </w:pPr>
+    </w:lvl>
+    <w:lvl w:ilvl="3" w:tplc="042F000F" w:tentative="1">
+      <w:start w:val="1"/>
+      <w:numFmt w:val="decimal"/>
+      <w:lvlText w:val="%4."/>
+      <w:lvlJc w:val="left"/>
+      <w:pPr>
+        <w:ind w:left="2880" w:hanging="360"/>
+      </w:pPr>
+    </w:lvl>
+    <w:lvl w:ilvl="4" w:tplc="042F0019" w:tentative="1">
+      <w:start w:val="1"/>
+      <w:numFmt w:val="lowerLetter"/>
+      <w:lvlText w:val="%5."/>
+      <w:lvlJc w:val="left"/>
+      <w:pPr>
+        <w:ind w:left="3600" w:hanging="360"/>
+      </w:pPr>
+    </w:lvl>
+    <w:lvl w:ilvl="5" w:tplc="042F001B" w:tentative="1">
+      <w:start w:val="1"/>
+      <w:numFmt w:val="lowerRoman"/>
+      <w:lvlText w:val="%6."/>
+      <w:lvlJc w:val="right"/>
+      <w:pPr>
+        <w:ind w:left="4320" w:hanging="180"/>
+      </w:pPr>
+    </w:lvl>
+    <w:lvl w:ilvl="6" w:tplc="042F000F" w:tentative="1">
+      <w:start w:val="1"/>
+      <w:numFmt w:val="decimal"/>
+      <w:lvlText w:val="%7."/>
+      <w:lvlJc w:val="left"/>
+      <w:pPr>
+        <w:ind w:left="5040" w:hanging="360"/>
+      </w:pPr>
+    </w:lvl>
+    <w:lvl w:ilvl="7" w:tplc="042F0019" w:tentative="1">
+      <w:start w:val="1"/>
+      <w:numFmt w:val="lowerLetter"/>
+      <w:lvlText w:val="%8."/>
+      <w:lvlJc w:val="left"/>
+      <w:pPr>
+        <w:ind w:left="5760" w:hanging="360"/>
+      </w:pPr>
+    </w:lvl>
+    <w:lvl w:ilvl="8" w:tplc="042F001B" w:tentative="1">
+      <w:start w:val="1"/>
+      <w:numFmt w:val="lowerRoman"/>
+      <w:lvlText w:val="%9."/>
+      <w:lvlJc w:val="right"/>
+      <w:pPr>
+        <w:ind w:left="6480" w:hanging="180"/>
+      </w:pPr>
+    </w:lvl>
+  </w:abstractNum>
+  <w:abstractNum w:abstractNumId="3">
     <w:nsid w:val="341F3568"/>
     <w:multiLevelType w:val="multilevel"/>
     <w:tmpl w:val="46C2D152"/>
@@ -771,7 +1176,7 @@
       </w:rPr>
     </w:lvl>
   </w:abstractNum>
-  <w:abstractNum w:abstractNumId="3">
+  <w:abstractNum w:abstractNumId="4">
     <w:nsid w:val="50020FC8"/>
     <w:multiLevelType w:val="hybridMultilevel"/>
     <w:tmpl w:val="45622F48"/>
@@ -912,13 +1317,13 @@
       </w:rPr>
     </w:lvl>
   </w:abstractNum>
-  <w:abstractNum w:abstractNumId="4">
+  <w:abstractNum w:abstractNumId="5">
     <w:nsid w:val="588F3F2D"/>
     <w:multiLevelType w:val="multilevel"/>
     <w:tmpl w:val="46C2D152"/>
     <w:numStyleLink w:val="StyleBulleted"/>
   </w:abstractNum>
-  <w:abstractNum w:abstractNumId="5">
+  <w:abstractNum w:abstractNumId="6">
     <w:nsid w:val="5A4F4D8D"/>
     <w:multiLevelType w:val="multilevel"/>
     <w:tmpl w:val="2458A128"/>
@@ -1062,7 +1467,7 @@
       </w:rPr>
     </w:lvl>
   </w:abstractNum>
-  <w:abstractNum w:abstractNumId="6">
+  <w:abstractNum w:abstractNumId="7">
     <w:nsid w:val="5F7C70F9"/>
     <w:multiLevelType w:val="hybridMultilevel"/>
     <w:tmpl w:val="851037A0"/>
@@ -1179,7 +1584,7 @@
       </w:pPr>
     </w:lvl>
   </w:abstractNum>
-  <w:abstractNum w:abstractNumId="7">
+  <w:abstractNum w:abstractNumId="8">
     <w:nsid w:val="6D145E19"/>
     <w:multiLevelType w:val="multilevel"/>
     <w:tmpl w:val="E6EA34F2"/>
@@ -1322,7 +1727,7 @@
       </w:rPr>
     </w:lvl>
   </w:abstractNum>
-  <w:abstractNum w:abstractNumId="8">
+  <w:abstractNum w:abstractNumId="9">
     <w:nsid w:val="7FAB1DA5"/>
     <w:multiLevelType w:val="hybridMultilevel"/>
     <w:tmpl w:val="D6F04616"/>
@@ -1464,10 +1869,10 @@
     </w:lvl>
   </w:abstractNum>
   <w:num w:numId="1">
-    <w:abstractNumId w:val="5"/>
+    <w:abstractNumId w:val="6"/>
   </w:num>
   <w:num w:numId="2">
-    <w:abstractNumId w:val="5"/>
+    <w:abstractNumId w:val="6"/>
     <w:lvlOverride w:ilvl="0">
       <w:startOverride w:val="1"/>
     </w:lvlOverride>
@@ -1497,28 +1902,31 @@
     </w:lvlOverride>
   </w:num>
   <w:num w:numId="3">
+    <w:abstractNumId w:val="8"/>
+  </w:num>
+  <w:num w:numId="4">
     <w:abstractNumId w:val="7"/>
   </w:num>
-  <w:num w:numId="4">
-    <w:abstractNumId w:val="6"/>
+  <w:num w:numId="5">
+    <w:abstractNumId w:val="4"/>
   </w:num>
-  <w:num w:numId="5">
+  <w:num w:numId="6">
+    <w:abstractNumId w:val="9"/>
+  </w:num>
+  <w:num w:numId="7">
     <w:abstractNumId w:val="3"/>
   </w:num>
-  <w:num w:numId="6">
-    <w:abstractNumId w:val="8"/>
-  </w:num>
-  <w:num w:numId="7">
-    <w:abstractNumId w:val="2"/>
-  </w:num>
   <w:num w:numId="8">
-    <w:abstractNumId w:val="4"/>
+    <w:abstractNumId w:val="5"/>
   </w:num>
   <w:num w:numId="9">
     <w:abstractNumId w:val="1"/>
   </w:num>
   <w:num w:numId="10">
     <w:abstractNumId w:val="0"/>
+  </w:num>
+  <w:num w:numId="11">
+    <w:abstractNumId w:val="2"/>
   </w:num>
   <w:numIdMacAtCleanup w:val="9"/>
 </w:numbering>
@@ -2844,6 +3252,17 @@
       <w:u w:val="single"/>
     </w:rPr>
   </w:style>
+  <w:style w:type="paragraph" w:styleId="af5">
+    <w:name w:val="List Paragraph"/>
+    <w:basedOn w:val="a"/>
+    <w:uiPriority w:val="34"/>
+    <w:qFormat/>
+    <w:rsid w:val="000D6533"/>
+    <w:pPr>
+      <w:ind w:left="720"/>
+      <w:contextualSpacing/>
+    </w:pPr>
+  </w:style>
 </w:styles>
 </file>
 

</xml_diff>